<commit_message>
hello msg from Boyan
</commit_message>
<xml_diff>
--- a/test.docx
+++ b/test.docx
@@ -1,11 +1,19 @@
 
 <file path=word/document.xml><?xml version="1.0" encoding="utf-8"?>
-<w:document xmlns:wpc="http://schemas.microsoft.com/office/word/2010/wordprocessingCanvas" xmlns:cx="http://schemas.microsoft.com/office/drawing/2014/chartex" xmlns:cx1="http://schemas.microsoft.com/office/drawing/2015/9/8/chartex" xmlns:cx2="http://schemas.microsoft.com/office/drawing/2015/10/21/chartex" xmlns:cx3="http://schemas.microsoft.com/office/drawing/2016/5/9/chartex" xmlns:cx4="http://schemas.microsoft.com/office/drawing/2016/5/10/chartex" xmlns:cx5="http://schemas.microsoft.com/office/drawing/2016/5/11/chartex" xmlns:cx6="http://schemas.microsoft.com/office/drawing/2016/5/12/chartex" xmlns:cx7="http://schemas.microsoft.com/office/drawing/2016/5/13/chartex" xmlns:cx8="http://schemas.microsoft.com/office/drawing/2016/5/14/chartex" xmlns:mc="http://schemas.openxmlformats.org/markup-compatibility/2006" xmlns:aink="http://schemas.microsoft.com/office/drawing/2016/ink" xmlns:am3d="http://schemas.microsoft.com/office/drawing/2017/model3d" xmlns:o="urn:schemas-microsoft-com:office:office" xmlns:r="http://schemas.openxmlformats.org/officeDocument/2006/relationships" xmlns:m="http://schemas.openxmlformats.org/officeDocument/2006/math" xmlns:v="urn:schemas-microsoft-com:vml" xmlns:wp14="http://schemas.microsoft.com/office/word/2010/wordprocessingDrawing" xmlns:wp="http://schemas.openxmlformats.org/drawingml/2006/wordprocessingDrawing" xmlns:w10="urn:schemas-microsoft-com:office:word" xmlns:w="http://schemas.openxmlformats.org/wordprocessingml/2006/main" xmlns:w14="http://schemas.microsoft.com/office/word/2010/wordml" xmlns:w15="http://schemas.microsoft.com/office/word/2012/wordml" xmlns:w16cex="http://schemas.microsoft.com/office/word/2018/wordml/cex" xmlns:w16cid="http://schemas.microsoft.com/office/word/2016/wordml/cid" xmlns:w16="http://schemas.microsoft.com/office/word/2018/wordml" xmlns:w16se="http://schemas.microsoft.com/office/word/2015/wordml/symex" xmlns:wpg="http://schemas.microsoft.com/office/word/2010/wordprocessingGroup" xmlns:wpi="http://schemas.microsoft.com/office/word/2010/wordprocessingInk" xmlns:wne="http://schemas.microsoft.com/office/word/2006/wordml" xmlns:wps="http://schemas.microsoft.com/office/word/2010/wordprocessingShape" mc:Ignorable="w14 w15 w16se w16cid w16 w16cex wp14">
+<w:document xmlns:wpc="http://schemas.microsoft.com/office/word/2010/wordprocessingCanvas" xmlns:mc="http://schemas.openxmlformats.org/markup-compatibility/2006" xmlns:o="urn:schemas-microsoft-com:office:office" xmlns:r="http://schemas.openxmlformats.org/officeDocument/2006/relationships" xmlns:m="http://schemas.openxmlformats.org/officeDocument/2006/math" xmlns:v="urn:schemas-microsoft-com:vml" xmlns:wp14="http://schemas.microsoft.com/office/word/2010/wordprocessingDrawing" xmlns:wp="http://schemas.openxmlformats.org/drawingml/2006/wordprocessingDrawing" xmlns:w10="urn:schemas-microsoft-com:office:word" xmlns:w="http://schemas.openxmlformats.org/wordprocessingml/2006/main" xmlns:w14="http://schemas.microsoft.com/office/word/2010/wordml" xmlns:w15="http://schemas.microsoft.com/office/word/2012/wordml" xmlns:wpg="http://schemas.microsoft.com/office/word/2010/wordprocessingGroup" xmlns:wpi="http://schemas.microsoft.com/office/word/2010/wordprocessingInk" xmlns:wne="http://schemas.microsoft.com/office/word/2006/wordml" xmlns:wps="http://schemas.microsoft.com/office/word/2010/wordprocessingShape" mc:Ignorable="w14 w15 wp14">
   <w:body>
     <w:p>
       <w:r>
         <w:t>Hello</w:t>
       </w:r>
+    </w:p>
+    <w:p/>
+    <w:p>
+      <w:r>
+        <w:t>Hello from Boyan!</w:t>
+      </w:r>
+      <w:bookmarkStart w:id="0" w:name="_GoBack"/>
+      <w:bookmarkEnd w:id="0"/>
     </w:p>
     <w:sectPr>
       <w:pgSz w:w="12240" w:h="15840"/>
@@ -18,7 +26,7 @@
 </file>
 
 <file path=word/styles.xml><?xml version="1.0" encoding="utf-8"?>
-<w:styles xmlns:mc="http://schemas.openxmlformats.org/markup-compatibility/2006" xmlns:r="http://schemas.openxmlformats.org/officeDocument/2006/relationships" xmlns:w="http://schemas.openxmlformats.org/wordprocessingml/2006/main" xmlns:w14="http://schemas.microsoft.com/office/word/2010/wordml" xmlns:w15="http://schemas.microsoft.com/office/word/2012/wordml" xmlns:w16cex="http://schemas.microsoft.com/office/word/2018/wordml/cex" xmlns:w16cid="http://schemas.microsoft.com/office/word/2016/wordml/cid" xmlns:w16="http://schemas.microsoft.com/office/word/2018/wordml" xmlns:w16se="http://schemas.microsoft.com/office/word/2015/wordml/symex" mc:Ignorable="w14 w15 w16se w16cid w16 w16cex">
+<w:styles xmlns:mc="http://schemas.openxmlformats.org/markup-compatibility/2006" xmlns:r="http://schemas.openxmlformats.org/officeDocument/2006/relationships" xmlns:w="http://schemas.openxmlformats.org/wordprocessingml/2006/main" xmlns:w14="http://schemas.microsoft.com/office/word/2010/wordml" xmlns:w15="http://schemas.microsoft.com/office/word/2012/wordml" mc:Ignorable="w14 w15">
   <w:docDefaults>
     <w:rPrDefault>
       <w:rPr>
@@ -34,7 +42,7 @@
       </w:pPr>
     </w:pPrDefault>
   </w:docDefaults>
-  <w:latentStyles w:defLockedState="0" w:defUIPriority="99" w:defSemiHidden="0" w:defUnhideWhenUsed="0" w:defQFormat="0" w:count="376">
+  <w:latentStyles w:defLockedState="0" w:defUIPriority="99" w:defSemiHidden="0" w:defUnhideWhenUsed="0" w:defQFormat="0" w:count="371">
     <w:lsdException w:name="Normal" w:uiPriority="0" w:qFormat="1"/>
     <w:lsdException w:name="heading 1" w:uiPriority="9" w:qFormat="1"/>
     <w:lsdException w:name="heading 2" w:semiHidden="1" w:uiPriority="9" w:unhideWhenUsed="1" w:qFormat="1"/>
@@ -140,6 +148,7 @@
     <w:lsdException w:name="HTML Sample" w:semiHidden="1" w:unhideWhenUsed="1"/>
     <w:lsdException w:name="HTML Typewriter" w:semiHidden="1" w:unhideWhenUsed="1"/>
     <w:lsdException w:name="HTML Variable" w:semiHidden="1" w:unhideWhenUsed="1"/>
+    <w:lsdException w:name="Normal Table" w:semiHidden="1" w:unhideWhenUsed="1"/>
     <w:lsdException w:name="annotation subject" w:semiHidden="1" w:unhideWhenUsed="1"/>
     <w:lsdException w:name="No List" w:semiHidden="1" w:unhideWhenUsed="1"/>
     <w:lsdException w:name="Outline List 1" w:semiHidden="1" w:unhideWhenUsed="1"/>
@@ -186,8 +195,10 @@
     <w:lsdException w:name="Table Subtle 2" w:semiHidden="1" w:unhideWhenUsed="1"/>
     <w:lsdException w:name="Table Web 1" w:semiHidden="1" w:unhideWhenUsed="1"/>
     <w:lsdException w:name="Table Web 2" w:semiHidden="1" w:unhideWhenUsed="1"/>
+    <w:lsdException w:name="Table Web 3" w:semiHidden="1" w:unhideWhenUsed="1"/>
     <w:lsdException w:name="Balloon Text" w:semiHidden="1" w:unhideWhenUsed="1"/>
     <w:lsdException w:name="Table Grid" w:uiPriority="39"/>
+    <w:lsdException w:name="Table Theme" w:semiHidden="1" w:unhideWhenUsed="1"/>
     <w:lsdException w:name="Placeholder Text" w:semiHidden="1"/>
     <w:lsdException w:name="No Spacing" w:uiPriority="1" w:qFormat="1"/>
     <w:lsdException w:name="Light Shading" w:uiPriority="60"/>
@@ -403,23 +414,18 @@
     <w:lsdException w:name="List Table 5 Dark Accent 6" w:uiPriority="50"/>
     <w:lsdException w:name="List Table 6 Colorful Accent 6" w:uiPriority="51"/>
     <w:lsdException w:name="List Table 7 Colorful Accent 6" w:uiPriority="52"/>
-    <w:lsdException w:name="Mention" w:semiHidden="1" w:unhideWhenUsed="1"/>
-    <w:lsdException w:name="Smart Hyperlink" w:semiHidden="1" w:unhideWhenUsed="1"/>
-    <w:lsdException w:name="Hashtag" w:semiHidden="1" w:unhideWhenUsed="1"/>
-    <w:lsdException w:name="Unresolved Mention" w:semiHidden="1" w:unhideWhenUsed="1"/>
-    <w:lsdException w:name="Smart Link" w:semiHidden="1" w:unhideWhenUsed="1"/>
   </w:latentStyles>
-  <w:style w:type="paragraph" w:default="1" w:styleId="a">
+  <w:style w:type="paragraph" w:default="1" w:styleId="Normal">
     <w:name w:val="Normal"/>
     <w:qFormat/>
   </w:style>
-  <w:style w:type="character" w:default="1" w:styleId="a0">
+  <w:style w:type="character" w:default="1" w:styleId="DefaultParagraphFont">
     <w:name w:val="Default Paragraph Font"/>
     <w:uiPriority w:val="1"/>
     <w:semiHidden/>
     <w:unhideWhenUsed/>
   </w:style>
-  <w:style w:type="table" w:default="1" w:styleId="a1">
+  <w:style w:type="table" w:default="1" w:styleId="TableNormal">
     <w:name w:val="Normal Table"/>
     <w:uiPriority w:val="99"/>
     <w:semiHidden/>
@@ -434,7 +440,7 @@
       </w:tblCellMar>
     </w:tblPr>
   </w:style>
-  <w:style w:type="numbering" w:default="1" w:styleId="a2">
+  <w:style w:type="numbering" w:default="1" w:styleId="NoList">
     <w:name w:val="No List"/>
     <w:uiPriority w:val="99"/>
     <w:semiHidden/>

</xml_diff>

<commit_message>
Added text in file
</commit_message>
<xml_diff>
--- a/test.docx
+++ b/test.docx
@@ -3,10 +3,99 @@
 <w:document xmlns:wpc="http://schemas.microsoft.com/office/word/2010/wordprocessingCanvas" xmlns:cx="http://schemas.microsoft.com/office/drawing/2014/chartex" xmlns:cx1="http://schemas.microsoft.com/office/drawing/2015/9/8/chartex" xmlns:cx2="http://schemas.microsoft.com/office/drawing/2015/10/21/chartex" xmlns:cx3="http://schemas.microsoft.com/office/drawing/2016/5/9/chartex" xmlns:cx4="http://schemas.microsoft.com/office/drawing/2016/5/10/chartex" xmlns:cx5="http://schemas.microsoft.com/office/drawing/2016/5/11/chartex" xmlns:cx6="http://schemas.microsoft.com/office/drawing/2016/5/12/chartex" xmlns:cx7="http://schemas.microsoft.com/office/drawing/2016/5/13/chartex" xmlns:cx8="http://schemas.microsoft.com/office/drawing/2016/5/14/chartex" xmlns:mc="http://schemas.openxmlformats.org/markup-compatibility/2006" xmlns:aink="http://schemas.microsoft.com/office/drawing/2016/ink" xmlns:am3d="http://schemas.microsoft.com/office/drawing/2017/model3d" xmlns:o="urn:schemas-microsoft-com:office:office" xmlns:r="http://schemas.openxmlformats.org/officeDocument/2006/relationships" xmlns:m="http://schemas.openxmlformats.org/officeDocument/2006/math" xmlns:v="urn:schemas-microsoft-com:vml" xmlns:wp14="http://schemas.microsoft.com/office/word/2010/wordprocessingDrawing" xmlns:wp="http://schemas.openxmlformats.org/drawingml/2006/wordprocessingDrawing" xmlns:w10="urn:schemas-microsoft-com:office:word" xmlns:w="http://schemas.openxmlformats.org/wordprocessingml/2006/main" xmlns:w14="http://schemas.microsoft.com/office/word/2010/wordml" xmlns:w15="http://schemas.microsoft.com/office/word/2012/wordml" xmlns:w16cex="http://schemas.microsoft.com/office/word/2018/wordml/cex" xmlns:w16cid="http://schemas.microsoft.com/office/word/2016/wordml/cid" xmlns:w16="http://schemas.microsoft.com/office/word/2018/wordml" xmlns:w16se="http://schemas.microsoft.com/office/word/2015/wordml/symex" xmlns:wpg="http://schemas.microsoft.com/office/word/2010/wordprocessingGroup" xmlns:wpi="http://schemas.microsoft.com/office/word/2010/wordprocessingInk" xmlns:wne="http://schemas.microsoft.com/office/word/2006/wordml" xmlns:wps="http://schemas.microsoft.com/office/word/2010/wordprocessingShape" mc:Ignorable="w14 w15 w16se w16cid w16 w16cex wp14">
   <w:body>
     <w:p>
+      <w:pPr>
+        <w:numPr>
+          <w:ilvl w:val="1"/>
+          <w:numId w:val="1"/>
+        </w:numPr>
+        <w:rPr>
+          <w:rFonts w:ascii="Consolas" w:hAnsi="Consolas"/>
+          <w:b/>
+          <w:lang w:val="bg-BG"/>
+        </w:rPr>
+      </w:pPr>
       <w:r>
-        <w:t>Hello</w:t>
+        <w:rPr>
+          <w:rFonts w:ascii="Consolas" w:hAnsi="Consolas"/>
+          <w:b/>
+          <w:iCs/>
+          <w:noProof/>
+        </w:rPr>
+        <w:t xml:space="preserve">name = </w:t>
+      </w:r>
+      <w:r>
+        <w:rPr>
+          <w:rFonts w:ascii="Consolas" w:hAnsi="Consolas"/>
+          <w:b/>
+          <w:iCs/>
+          <w:noProof/>
+        </w:rPr>
+        <w:t>Nadezhda</w:t>
       </w:r>
     </w:p>
+    <w:p>
+      <w:pPr>
+        <w:numPr>
+          <w:ilvl w:val="1"/>
+          <w:numId w:val="1"/>
+        </w:numPr>
+        <w:rPr>
+          <w:rFonts w:ascii="Consolas" w:hAnsi="Consolas"/>
+          <w:b/>
+          <w:lang w:val="bg-BG"/>
+        </w:rPr>
+      </w:pPr>
+      <w:r>
+        <w:rPr>
+          <w:rFonts w:ascii="Consolas" w:hAnsi="Consolas"/>
+          <w:b/>
+          <w:iCs/>
+          <w:noProof/>
+        </w:rPr>
+        <w:t>size = 100</w:t>
+      </w:r>
+    </w:p>
+    <w:p>
+      <w:pPr>
+        <w:numPr>
+          <w:ilvl w:val="1"/>
+          <w:numId w:val="1"/>
+        </w:numPr>
+        <w:rPr>
+          <w:rFonts w:ascii="Consolas" w:hAnsi="Consolas"/>
+          <w:b/>
+          <w:lang w:val="bg-BG"/>
+        </w:rPr>
+      </w:pPr>
+      <w:r>
+        <w:rPr>
+          <w:rFonts w:ascii="Consolas" w:hAnsi="Consolas"/>
+          <w:b/>
+          <w:iCs/>
+          <w:noProof/>
+        </w:rPr>
+        <w:t xml:space="preserve">email = </w:t>
+      </w:r>
+      <w:r>
+        <w:rPr>
+          <w:rFonts w:ascii="Consolas" w:hAnsi="Consolas"/>
+          <w:b/>
+          <w:iCs/>
+          <w:noProof/>
+        </w:rPr>
+        <w:t>test</w:t>
+      </w:r>
+      <w:r>
+        <w:rPr>
+          <w:rFonts w:ascii="Consolas" w:hAnsi="Consolas"/>
+          <w:b/>
+          <w:iCs/>
+          <w:noProof/>
+        </w:rPr>
+        <w:t>@dir.bg</w:t>
+      </w:r>
+    </w:p>
+    <w:p/>
     <w:sectPr>
       <w:pgSz w:w="12240" w:h="15840"/>
       <w:pgMar w:top="1440" w:right="1440" w:bottom="1440" w:left="1440" w:header="720" w:footer="720" w:gutter="0"/>
@@ -15,6 +104,154 @@
     </w:sectPr>
   </w:body>
 </w:document>
+</file>
+
+<file path=word/numbering.xml><?xml version="1.0" encoding="utf-8"?>
+<w:numbering xmlns:wpc="http://schemas.microsoft.com/office/word/2010/wordprocessingCanvas" xmlns:cx="http://schemas.microsoft.com/office/drawing/2014/chartex" xmlns:cx1="http://schemas.microsoft.com/office/drawing/2015/9/8/chartex" xmlns:cx2="http://schemas.microsoft.com/office/drawing/2015/10/21/chartex" xmlns:cx3="http://schemas.microsoft.com/office/drawing/2016/5/9/chartex" xmlns:cx4="http://schemas.microsoft.com/office/drawing/2016/5/10/chartex" xmlns:cx5="http://schemas.microsoft.com/office/drawing/2016/5/11/chartex" xmlns:cx6="http://schemas.microsoft.com/office/drawing/2016/5/12/chartex" xmlns:cx7="http://schemas.microsoft.com/office/drawing/2016/5/13/chartex" xmlns:cx8="http://schemas.microsoft.com/office/drawing/2016/5/14/chartex" xmlns:mc="http://schemas.openxmlformats.org/markup-compatibility/2006" xmlns:aink="http://schemas.microsoft.com/office/drawing/2016/ink" xmlns:am3d="http://schemas.microsoft.com/office/drawing/2017/model3d" xmlns:o="urn:schemas-microsoft-com:office:office" xmlns:r="http://schemas.openxmlformats.org/officeDocument/2006/relationships" xmlns:m="http://schemas.openxmlformats.org/officeDocument/2006/math" xmlns:v="urn:schemas-microsoft-com:vml" xmlns:wp14="http://schemas.microsoft.com/office/word/2010/wordprocessingDrawing" xmlns:wp="http://schemas.openxmlformats.org/drawingml/2006/wordprocessingDrawing" xmlns:w10="urn:schemas-microsoft-com:office:word" xmlns:w="http://schemas.openxmlformats.org/wordprocessingml/2006/main" xmlns:w14="http://schemas.microsoft.com/office/word/2010/wordml" xmlns:w15="http://schemas.microsoft.com/office/word/2012/wordml" xmlns:w16cex="http://schemas.microsoft.com/office/word/2018/wordml/cex" xmlns:w16cid="http://schemas.microsoft.com/office/word/2016/wordml/cid" xmlns:w16="http://schemas.microsoft.com/office/word/2018/wordml" xmlns:w16se="http://schemas.microsoft.com/office/word/2015/wordml/symex" xmlns:wpg="http://schemas.microsoft.com/office/word/2010/wordprocessingGroup" xmlns:wpi="http://schemas.microsoft.com/office/word/2010/wordprocessingInk" xmlns:wne="http://schemas.microsoft.com/office/word/2006/wordml" xmlns:wps="http://schemas.microsoft.com/office/word/2010/wordprocessingShape" mc:Ignorable="w14 w15 w16se w16cid w16 w16cex wp14">
+  <w:abstractNum w:abstractNumId="0" w15:restartNumberingAfterBreak="0">
+    <w:nsid w:val="6308647E"/>
+    <w:multiLevelType w:val="hybridMultilevel"/>
+    <w:tmpl w:val="0E844A08"/>
+    <w:lvl w:ilvl="0" w:tplc="86C225EA">
+      <w:start w:val="1"/>
+      <w:numFmt w:val="bullet"/>
+      <w:lvlText w:val=""/>
+      <w:lvlJc w:val="left"/>
+      <w:pPr>
+        <w:tabs>
+          <w:tab w:val="num" w:pos="720"/>
+        </w:tabs>
+        <w:ind w:left="720" w:hanging="360"/>
+      </w:pPr>
+      <w:rPr>
+        <w:rFonts w:ascii="Wingdings" w:hAnsi="Wingdings" w:hint="default"/>
+      </w:rPr>
+    </w:lvl>
+    <w:lvl w:ilvl="1" w:tplc="05A838F2">
+      <w:start w:val="23"/>
+      <w:numFmt w:val="bullet"/>
+      <w:lvlText w:val=""/>
+      <w:lvlJc w:val="left"/>
+      <w:pPr>
+        <w:tabs>
+          <w:tab w:val="num" w:pos="1440"/>
+        </w:tabs>
+        <w:ind w:left="1440" w:hanging="360"/>
+      </w:pPr>
+      <w:rPr>
+        <w:rFonts w:ascii="Wingdings" w:hAnsi="Wingdings" w:hint="default"/>
+      </w:rPr>
+    </w:lvl>
+    <w:lvl w:ilvl="2" w:tplc="171024AC">
+      <w:start w:val="23"/>
+      <w:numFmt w:val="bullet"/>
+      <w:lvlText w:val=""/>
+      <w:lvlJc w:val="left"/>
+      <w:pPr>
+        <w:tabs>
+          <w:tab w:val="num" w:pos="2160"/>
+        </w:tabs>
+        <w:ind w:left="2160" w:hanging="360"/>
+      </w:pPr>
+      <w:rPr>
+        <w:rFonts w:ascii="Wingdings" w:hAnsi="Wingdings" w:hint="default"/>
+      </w:rPr>
+    </w:lvl>
+    <w:lvl w:ilvl="3" w:tplc="466CEFE2" w:tentative="1">
+      <w:start w:val="1"/>
+      <w:numFmt w:val="bullet"/>
+      <w:lvlText w:val=""/>
+      <w:lvlJc w:val="left"/>
+      <w:pPr>
+        <w:tabs>
+          <w:tab w:val="num" w:pos="2880"/>
+        </w:tabs>
+        <w:ind w:left="2880" w:hanging="360"/>
+      </w:pPr>
+      <w:rPr>
+        <w:rFonts w:ascii="Wingdings" w:hAnsi="Wingdings" w:hint="default"/>
+      </w:rPr>
+    </w:lvl>
+    <w:lvl w:ilvl="4" w:tplc="5198CEA0" w:tentative="1">
+      <w:start w:val="1"/>
+      <w:numFmt w:val="bullet"/>
+      <w:lvlText w:val=""/>
+      <w:lvlJc w:val="left"/>
+      <w:pPr>
+        <w:tabs>
+          <w:tab w:val="num" w:pos="3600"/>
+        </w:tabs>
+        <w:ind w:left="3600" w:hanging="360"/>
+      </w:pPr>
+      <w:rPr>
+        <w:rFonts w:ascii="Wingdings" w:hAnsi="Wingdings" w:hint="default"/>
+      </w:rPr>
+    </w:lvl>
+    <w:lvl w:ilvl="5" w:tplc="8CAADB3C" w:tentative="1">
+      <w:start w:val="1"/>
+      <w:numFmt w:val="bullet"/>
+      <w:lvlText w:val=""/>
+      <w:lvlJc w:val="left"/>
+      <w:pPr>
+        <w:tabs>
+          <w:tab w:val="num" w:pos="4320"/>
+        </w:tabs>
+        <w:ind w:left="4320" w:hanging="360"/>
+      </w:pPr>
+      <w:rPr>
+        <w:rFonts w:ascii="Wingdings" w:hAnsi="Wingdings" w:hint="default"/>
+      </w:rPr>
+    </w:lvl>
+    <w:lvl w:ilvl="6" w:tplc="11847660" w:tentative="1">
+      <w:start w:val="1"/>
+      <w:numFmt w:val="bullet"/>
+      <w:lvlText w:val=""/>
+      <w:lvlJc w:val="left"/>
+      <w:pPr>
+        <w:tabs>
+          <w:tab w:val="num" w:pos="5040"/>
+        </w:tabs>
+        <w:ind w:left="5040" w:hanging="360"/>
+      </w:pPr>
+      <w:rPr>
+        <w:rFonts w:ascii="Wingdings" w:hAnsi="Wingdings" w:hint="default"/>
+      </w:rPr>
+    </w:lvl>
+    <w:lvl w:ilvl="7" w:tplc="CB8EA744" w:tentative="1">
+      <w:start w:val="1"/>
+      <w:numFmt w:val="bullet"/>
+      <w:lvlText w:val=""/>
+      <w:lvlJc w:val="left"/>
+      <w:pPr>
+        <w:tabs>
+          <w:tab w:val="num" w:pos="5760"/>
+        </w:tabs>
+        <w:ind w:left="5760" w:hanging="360"/>
+      </w:pPr>
+      <w:rPr>
+        <w:rFonts w:ascii="Wingdings" w:hAnsi="Wingdings" w:hint="default"/>
+      </w:rPr>
+    </w:lvl>
+    <w:lvl w:ilvl="8" w:tplc="6F0234CE" w:tentative="1">
+      <w:start w:val="1"/>
+      <w:numFmt w:val="bullet"/>
+      <w:lvlText w:val=""/>
+      <w:lvlJc w:val="left"/>
+      <w:pPr>
+        <w:tabs>
+          <w:tab w:val="num" w:pos="6480"/>
+        </w:tabs>
+        <w:ind w:left="6480" w:hanging="360"/>
+      </w:pPr>
+      <w:rPr>
+        <w:rFonts w:ascii="Wingdings" w:hAnsi="Wingdings" w:hint="default"/>
+      </w:rPr>
+    </w:lvl>
+  </w:abstractNum>
+  <w:num w:numId="1">
+    <w:abstractNumId w:val="0"/>
+  </w:num>
+</w:numbering>
 </file>
 
 <file path=word/styles.xml><?xml version="1.0" encoding="utf-8"?>
@@ -140,6 +377,7 @@
     <w:lsdException w:name="HTML Sample" w:semiHidden="1" w:unhideWhenUsed="1"/>
     <w:lsdException w:name="HTML Typewriter" w:semiHidden="1" w:unhideWhenUsed="1"/>
     <w:lsdException w:name="HTML Variable" w:semiHidden="1" w:unhideWhenUsed="1"/>
+    <w:lsdException w:name="Normal Table" w:semiHidden="1" w:unhideWhenUsed="1"/>
     <w:lsdException w:name="annotation subject" w:semiHidden="1" w:unhideWhenUsed="1"/>
     <w:lsdException w:name="No List" w:semiHidden="1" w:unhideWhenUsed="1"/>
     <w:lsdException w:name="Outline List 1" w:semiHidden="1" w:unhideWhenUsed="1"/>
@@ -186,8 +424,10 @@
     <w:lsdException w:name="Table Subtle 2" w:semiHidden="1" w:unhideWhenUsed="1"/>
     <w:lsdException w:name="Table Web 1" w:semiHidden="1" w:unhideWhenUsed="1"/>
     <w:lsdException w:name="Table Web 2" w:semiHidden="1" w:unhideWhenUsed="1"/>
+    <w:lsdException w:name="Table Web 3" w:semiHidden="1" w:unhideWhenUsed="1"/>
     <w:lsdException w:name="Balloon Text" w:semiHidden="1" w:unhideWhenUsed="1"/>
     <w:lsdException w:name="Table Grid" w:uiPriority="39"/>
+    <w:lsdException w:name="Table Theme" w:semiHidden="1" w:unhideWhenUsed="1"/>
     <w:lsdException w:name="Placeholder Text" w:semiHidden="1"/>
     <w:lsdException w:name="No Spacing" w:uiPriority="1" w:qFormat="1"/>
     <w:lsdException w:name="Light Shading" w:uiPriority="60"/>
@@ -412,6 +652,10 @@
   <w:style w:type="paragraph" w:default="1" w:styleId="a">
     <w:name w:val="Normal"/>
     <w:qFormat/>
+    <w:rsid w:val="00E92FDB"/>
+    <w:pPr>
+      <w:spacing w:before="80" w:after="120" w:line="276" w:lineRule="auto"/>
+    </w:pPr>
   </w:style>
   <w:style w:type="character" w:default="1" w:styleId="a0">
     <w:name w:val="Default Paragraph Font"/>

</xml_diff>